<commit_message>
Informe Ronald Version Final
</commit_message>
<xml_diff>
--- a/Informe Final Pasantia Corta Ronald Navas.docx
+++ b/Informe Final Pasantia Corta Ronald Navas.docx
@@ -419,7 +419,7 @@
                 <w:noProof/>
                 <w:webHidden/>
               </w:rPr>
-              <w:t>4</w:t>
+              <w:t>5</w:t>
             </w:r>
             <w:r>
               <w:rPr>
@@ -492,7 +492,7 @@
                 <w:noProof/>
                 <w:webHidden/>
               </w:rPr>
-              <w:t>5</w:t>
+              <w:t>6</w:t>
             </w:r>
             <w:r>
               <w:rPr>
@@ -565,7 +565,7 @@
                 <w:noProof/>
                 <w:webHidden/>
               </w:rPr>
-              <w:t>5</w:t>
+              <w:t>6</w:t>
             </w:r>
             <w:r>
               <w:rPr>
@@ -635,7 +635,7 @@
                 <w:noProof/>
                 <w:webHidden/>
               </w:rPr>
-              <w:t>6</w:t>
+              <w:t>7</w:t>
             </w:r>
             <w:r>
               <w:rPr>
@@ -705,7 +705,7 @@
                 <w:noProof/>
                 <w:webHidden/>
               </w:rPr>
-              <w:t>8</w:t>
+              <w:t>9</w:t>
             </w:r>
             <w:r>
               <w:rPr>
@@ -715,6 +715,8 @@
               <w:fldChar w:fldCharType="end"/>
             </w:r>
           </w:hyperlink>
+          <w:bookmarkStart w:id="1" w:name="_GoBack"/>
+          <w:bookmarkEnd w:id="1"/>
         </w:p>
         <w:p>
           <w:pPr>
@@ -778,7 +780,7 @@
                 <w:noProof/>
                 <w:webHidden/>
               </w:rPr>
-              <w:t>8</w:t>
+              <w:t>9</w:t>
             </w:r>
             <w:r>
               <w:rPr>
@@ -851,7 +853,7 @@
                 <w:noProof/>
                 <w:webHidden/>
               </w:rPr>
-              <w:t>8</w:t>
+              <w:t>9</w:t>
             </w:r>
             <w:r>
               <w:rPr>
@@ -924,7 +926,7 @@
                 <w:noProof/>
                 <w:webHidden/>
               </w:rPr>
-              <w:t>8</w:t>
+              <w:t>9</w:t>
             </w:r>
             <w:r>
               <w:rPr>
@@ -997,7 +999,7 @@
                 <w:noProof/>
                 <w:webHidden/>
               </w:rPr>
-              <w:t>9</w:t>
+              <w:t>10</w:t>
             </w:r>
             <w:r>
               <w:rPr>
@@ -1070,7 +1072,7 @@
                 <w:noProof/>
                 <w:webHidden/>
               </w:rPr>
-              <w:t>12</w:t>
+              <w:t>13</w:t>
             </w:r>
             <w:r>
               <w:rPr>
@@ -1140,7 +1142,7 @@
                 <w:noProof/>
                 <w:webHidden/>
               </w:rPr>
-              <w:t>13</w:t>
+              <w:t>14</w:t>
             </w:r>
             <w:r>
               <w:rPr>
@@ -1210,7 +1212,7 @@
                 <w:noProof/>
                 <w:webHidden/>
               </w:rPr>
-              <w:t>14</w:t>
+              <w:t>15</w:t>
             </w:r>
             <w:r>
               <w:rPr>
@@ -1280,7 +1282,7 @@
                 <w:noProof/>
                 <w:webHidden/>
               </w:rPr>
-              <w:t>15</w:t>
+              <w:t>16</w:t>
             </w:r>
             <w:r>
               <w:rPr>
@@ -1350,7 +1352,7 @@
                 <w:noProof/>
                 <w:webHidden/>
               </w:rPr>
-              <w:t>16</w:t>
+              <w:t>17</w:t>
             </w:r>
             <w:r>
               <w:rPr>
@@ -1424,7 +1426,7 @@
         <w:t>Índice de Figuras</w:t>
       </w:r>
     </w:p>
-    <w:bookmarkStart w:id="1" w:name="_Toc525671643"/>
+    <w:bookmarkStart w:id="2" w:name="_Toc525671643"/>
     <w:p>
       <w:pPr>
         <w:pStyle w:val="TDC1"/>
@@ -2302,8 +2304,6 @@
         </w:rPr>
         <w:br w:type="page"/>
       </w:r>
-      <w:bookmarkStart w:id="2" w:name="_GoBack"/>
-      <w:bookmarkEnd w:id="2"/>
     </w:p>
     <w:p>
       <w:pPr>
@@ -2326,14 +2326,14 @@
         <w:lastRenderedPageBreak/>
         <w:t>Sinopsis</w:t>
       </w:r>
-      <w:bookmarkEnd w:id="1"/>
+      <w:bookmarkEnd w:id="2"/>
     </w:p>
     <w:p>
       <w:pPr>
         <w:widowControl/>
         <w:autoSpaceDE/>
         <w:autoSpaceDN/>
-        <w:spacing w:after="160" w:line="259" w:lineRule="auto"/>
+        <w:spacing w:after="160" w:line="360" w:lineRule="auto"/>
         <w:jc w:val="both"/>
         <w:rPr>
           <w:lang w:val="es-VE"/>
@@ -2358,7 +2358,7 @@
         <w:widowControl/>
         <w:autoSpaceDE/>
         <w:autoSpaceDN/>
-        <w:spacing w:after="160" w:line="259" w:lineRule="auto"/>
+        <w:spacing w:after="160" w:line="360" w:lineRule="auto"/>
         <w:jc w:val="both"/>
         <w:rPr>
           <w:lang w:val="es-VE"/>
@@ -2383,7 +2383,7 @@
         <w:widowControl/>
         <w:autoSpaceDE/>
         <w:autoSpaceDN/>
-        <w:spacing w:after="160" w:line="259" w:lineRule="auto"/>
+        <w:spacing w:after="160" w:line="360" w:lineRule="auto"/>
         <w:jc w:val="both"/>
         <w:rPr>
           <w:lang w:val="es-VE"/>
@@ -3506,7 +3506,7 @@
     <w:p>
       <w:pPr>
         <w:pStyle w:val="Ttulo1"/>
-        <w:spacing w:before="0" w:after="240"/>
+        <w:spacing w:before="0" w:after="240" w:line="360" w:lineRule="auto"/>
         <w:rPr>
           <w:rFonts w:ascii="Arial" w:hAnsi="Arial" w:cs="Arial"/>
           <w:color w:val="auto"/>
@@ -3552,6 +3552,13 @@
     </w:p>
     <w:p>
       <w:pPr>
+        <w:rPr>
+          <w:lang w:val="es-VE"/>
+        </w:rPr>
+      </w:pPr>
+    </w:p>
+    <w:p>
+      <w:pPr>
         <w:spacing w:line="360" w:lineRule="auto"/>
         <w:jc w:val="both"/>
         <w:rPr>
@@ -3616,6 +3623,13 @@
     </w:p>
     <w:p>
       <w:pPr>
+        <w:rPr>
+          <w:lang w:val="es-VE"/>
+        </w:rPr>
+      </w:pPr>
+    </w:p>
+    <w:p>
+      <w:pPr>
         <w:spacing w:line="360" w:lineRule="auto"/>
         <w:jc w:val="both"/>
         <w:rPr>
@@ -3745,6 +3759,13 @@
     </w:p>
     <w:p>
       <w:pPr>
+        <w:rPr>
+          <w:lang w:val="es-VE"/>
+        </w:rPr>
+      </w:pPr>
+    </w:p>
+    <w:p>
+      <w:pPr>
         <w:spacing w:line="360" w:lineRule="auto"/>
         <w:jc w:val="both"/>
         <w:rPr>
@@ -3807,7 +3828,6 @@
           <w:sz w:val="28"/>
           <w:lang w:val="es-VE"/>
         </w:rPr>
-        <w:lastRenderedPageBreak/>
         <w:t>Implementación del Sistema</w:t>
       </w:r>
       <w:bookmarkEnd w:id="12"/>
@@ -3820,6 +3840,13 @@
         </w:rPr>
         <w:t xml:space="preserve"> </w:t>
       </w:r>
+    </w:p>
+    <w:p>
+      <w:pPr>
+        <w:rPr>
+          <w:lang w:val="es-VE"/>
+        </w:rPr>
+      </w:pPr>
     </w:p>
     <w:p>
       <w:pPr>
@@ -3946,7 +3973,7 @@
       <w:r>
         <w:rPr>
           <w:noProof/>
-          <w:lang w:val="es-VE" w:eastAsia="es-VE"/>
+          <w:lang w:val="es-ES" w:eastAsia="es-ES"/>
         </w:rPr>
         <w:drawing>
           <wp:inline distT="0" distB="0" distL="0" distR="0">
@@ -4053,9 +4080,8 @@
       <w:r>
         <w:rPr>
           <w:noProof/>
-          <w:lang w:val="es-VE" w:eastAsia="es-VE"/>
-        </w:rPr>
-        <w:lastRenderedPageBreak/>
+          <w:lang w:val="es-ES" w:eastAsia="es-ES"/>
+        </w:rPr>
         <w:drawing>
           <wp:inline distT="0" distB="0" distL="0" distR="0">
             <wp:extent cx="5612130" cy="3767455"/>
@@ -4295,7 +4321,6 @@
         <w:rPr>
           <w:lang w:val="es-VE"/>
         </w:rPr>
-        <w:lastRenderedPageBreak/>
         <w:t>Comando: Este encapsula un mensaje como un objeto, especifica una forma sencilla y simple de separar la ejecución de un comando, del entorno que genero el comando. El objetivo del patrón Comando (o Command) es desacoplar el objeto que invoca a una operación de aquel que tiene el conocimiento necesario para realizarla.</w:t>
       </w:r>
     </w:p>
@@ -4311,7 +4336,7 @@
       <w:r>
         <w:rPr>
           <w:noProof/>
-          <w:lang w:val="es-VE" w:eastAsia="es-VE"/>
+          <w:lang w:val="es-ES" w:eastAsia="es-ES"/>
         </w:rPr>
         <w:drawing>
           <wp:inline distT="0" distB="0" distL="0" distR="0">
@@ -4443,7 +4468,7 @@
       <w:r>
         <w:rPr>
           <w:noProof/>
-          <w:lang w:val="es-VE" w:eastAsia="es-VE"/>
+          <w:lang w:val="es-ES" w:eastAsia="es-ES"/>
         </w:rPr>
         <w:drawing>
           <wp:inline distT="0" distB="0" distL="0" distR="0" wp14:anchorId="3A349887" wp14:editId="0ECC5581">
@@ -4571,7 +4596,6 @@
           <w:sz w:val="28"/>
           <w:lang w:val="es-VE"/>
         </w:rPr>
-        <w:lastRenderedPageBreak/>
         <w:t>Pruebas</w:t>
       </w:r>
       <w:bookmarkEnd w:id="17"/>
@@ -4848,7 +4872,6 @@
           <w:sz w:val="28"/>
           <w:lang w:val="es-VE"/>
         </w:rPr>
-        <w:lastRenderedPageBreak/>
         <w:t>Resultados</w:t>
       </w:r>
       <w:bookmarkEnd w:id="18"/>
@@ -5784,7 +5807,7 @@
       <w:r>
         <w:rPr>
           <w:noProof/>
-          <w:lang w:val="es-VE" w:eastAsia="es-VE"/>
+          <w:lang w:val="es-ES" w:eastAsia="es-ES"/>
         </w:rPr>
         <w:drawing>
           <wp:inline distT="0" distB="0" distL="0" distR="0" wp14:anchorId="75E9F90E" wp14:editId="2C0487B2">
@@ -5901,7 +5924,7 @@
       <w:r>
         <w:rPr>
           <w:noProof/>
-          <w:lang w:val="es-VE" w:eastAsia="es-VE"/>
+          <w:lang w:val="es-ES" w:eastAsia="es-ES"/>
         </w:rPr>
         <w:drawing>
           <wp:inline distT="0" distB="0" distL="0" distR="0">
@@ -6066,7 +6089,7 @@
       <w:r>
         <w:rPr>
           <w:noProof/>
-          <w:lang w:val="es-VE" w:eastAsia="es-VE"/>
+          <w:lang w:val="es-ES" w:eastAsia="es-ES"/>
         </w:rPr>
         <w:drawing>
           <wp:inline distT="0" distB="0" distL="0" distR="0">
@@ -6187,7 +6210,7 @@
         <w:rPr>
           <w:noProof/>
           <w:sz w:val="20"/>
-          <w:lang w:val="es-VE" w:eastAsia="es-VE"/>
+          <w:lang w:val="es-ES" w:eastAsia="es-ES"/>
         </w:rPr>
         <w:drawing>
           <wp:inline distT="0" distB="0" distL="0" distR="0">
@@ -6325,7 +6348,7 @@
       <w:r>
         <w:rPr>
           <w:noProof/>
-          <w:lang w:val="es-VE" w:eastAsia="es-VE"/>
+          <w:lang w:val="es-ES" w:eastAsia="es-ES"/>
         </w:rPr>
         <w:drawing>
           <wp:inline distT="0" distB="0" distL="0" distR="0">
@@ -6445,7 +6468,7 @@
         <w:rPr>
           <w:noProof/>
           <w:sz w:val="20"/>
-          <w:lang w:val="es-VE" w:eastAsia="es-VE"/>
+          <w:lang w:val="es-ES" w:eastAsia="es-ES"/>
         </w:rPr>
         <w:drawing>
           <wp:inline distT="0" distB="0" distL="0" distR="0">
@@ -6562,7 +6585,7 @@
       <w:r>
         <w:rPr>
           <w:noProof/>
-          <w:lang w:val="es-VE" w:eastAsia="es-VE"/>
+          <w:lang w:val="es-ES" w:eastAsia="es-ES"/>
         </w:rPr>
         <w:lastRenderedPageBreak/>
         <w:drawing>
@@ -6778,7 +6801,7 @@
     <w:r>
       <w:rPr>
         <w:noProof/>
-        <w:lang w:val="es-VE" w:eastAsia="es-VE"/>
+        <w:lang w:val="es-ES" w:eastAsia="es-ES"/>
       </w:rPr>
       <mc:AlternateContent>
         <mc:Choice Requires="wps">
@@ -6988,7 +7011,7 @@
     <w:r>
       <w:rPr>
         <w:noProof/>
-        <w:lang w:val="es-VE" w:eastAsia="es-VE"/>
+        <w:lang w:val="es-ES" w:eastAsia="es-ES"/>
       </w:rPr>
       <w:drawing>
         <wp:anchor distT="0" distB="0" distL="114300" distR="114300" simplePos="0" relativeHeight="251659264" behindDoc="0" locked="0" layoutInCell="1" allowOverlap="1" wp14:anchorId="4487266A" wp14:editId="0FD98794">
@@ -7061,7 +7084,7 @@
     <w:r>
       <w:rPr>
         <w:noProof/>
-        <w:lang w:val="es-VE" w:eastAsia="es-VE"/>
+        <w:lang w:val="es-ES" w:eastAsia="es-ES"/>
       </w:rPr>
       <w:drawing>
         <wp:anchor distT="0" distB="0" distL="114300" distR="114300" simplePos="0" relativeHeight="251662336" behindDoc="0" locked="0" layoutInCell="1" allowOverlap="1" wp14:anchorId="6C7329AE" wp14:editId="1912D8A5">
@@ -7124,7 +7147,7 @@
     <w:r>
       <w:rPr>
         <w:noProof/>
-        <w:lang w:val="es-VE" w:eastAsia="es-VE"/>
+        <w:lang w:val="es-ES" w:eastAsia="es-ES"/>
       </w:rPr>
       <mc:AlternateContent>
         <mc:Choice Requires="wps">
@@ -9174,7 +9197,7 @@
 </file>
 
 <file path=customXml/itemProps1.xml><?xml version="1.0" encoding="utf-8"?>
-<ds:datastoreItem xmlns:ds="http://schemas.openxmlformats.org/officeDocument/2006/customXml" ds:itemID="{4DA5A53A-308A-48D7-833E-EE75137C040F}">
+<ds:datastoreItem xmlns:ds="http://schemas.openxmlformats.org/officeDocument/2006/customXml" ds:itemID="{D9C1A919-1692-41FC-A433-62CED77A6690}">
   <ds:schemaRefs>
     <ds:schemaRef ds:uri="http://schemas.openxmlformats.org/officeDocument/2006/bibliography"/>
   </ds:schemaRefs>

</xml_diff>